<commit_message>
correciones plan de negocio
</commit_message>
<xml_diff>
--- a/ProyectoMaterias/Formación/3TIC2.GR3.INF.docx
+++ b/ProyectoMaterias/Formación/3TIC2.GR3.INF.docx
@@ -20,13 +20,11 @@
       <w:pPr>
         <w:jc w:val="center"/>
         <w:rPr>
-          <w:color w:val="00B050"/>
           <w:sz w:val="48"/>
         </w:rPr>
       </w:pPr>
       <w:r>
         <w:rPr>
-          <w:color w:val="00B050"/>
           <w:sz w:val="48"/>
         </w:rPr>
         <w:t>Tic 2</w:t>
@@ -45,6 +43,33 @@
         </w:rPr>
         <w:t>Formación empresarial</w:t>
       </w:r>
+    </w:p>
+    <w:p>
+      <w:pPr>
+        <w:jc w:val="center"/>
+        <w:rPr>
+          <w:color w:val="FF0000"/>
+          <w:sz w:val="40"/>
+        </w:rPr>
+      </w:pPr>
+    </w:p>
+    <w:p>
+      <w:pPr>
+        <w:jc w:val="center"/>
+        <w:rPr>
+          <w:color w:val="FF0000"/>
+          <w:sz w:val="40"/>
+        </w:rPr>
+      </w:pPr>
+    </w:p>
+    <w:p>
+      <w:pPr>
+        <w:jc w:val="center"/>
+        <w:rPr>
+          <w:color w:val="FF0000"/>
+          <w:sz w:val="40"/>
+        </w:rPr>
+      </w:pPr>
       <w:bookmarkStart w:id="0" w:name="_GoBack"/>
       <w:bookmarkEnd w:id="0"/>
     </w:p>
@@ -52,8 +77,55 @@
       <w:pPr>
         <w:jc w:val="center"/>
         <w:rPr>
+          <w:sz w:val="96"/>
+          <w:szCs w:val="96"/>
+        </w:rPr>
+      </w:pPr>
+      <w:r>
+        <w:rPr>
+          <w:sz w:val="96"/>
+          <w:szCs w:val="96"/>
+        </w:rPr>
+        <w:t>Blinds</w:t>
+      </w:r>
+      <w:r>
+        <w:rPr>
+          <w:sz w:val="96"/>
+          <w:szCs w:val="96"/>
+        </w:rPr>
+        <w:t xml:space="preserve"> </w:t>
+      </w:r>
+      <w:r>
+        <w:rPr>
+          <w:sz w:val="96"/>
+          <w:szCs w:val="96"/>
+        </w:rPr>
+        <w:t>Tech</w:t>
+      </w:r>
+    </w:p>
+    <w:p>
+      <w:pPr>
+        <w:jc w:val="center"/>
+        <w:rPr>
+          <w:sz w:val="40"/>
+          <w:szCs w:val="40"/>
+        </w:rPr>
+      </w:pPr>
+      <w:r>
+        <w:rPr>
+          <w:sz w:val="96"/>
+          <w:szCs w:val="96"/>
+        </w:rPr>
+        <w:t>Plan de Negocio</w:t>
+      </w:r>
+    </w:p>
+    <w:p>
+      <w:pPr>
+        <w:jc w:val="center"/>
+        <w:rPr>
           <w:color w:val="FF0000"/>
-          <w:sz w:val="40"/>
+          <w:sz w:val="96"/>
+          <w:szCs w:val="96"/>
         </w:rPr>
       </w:pPr>
     </w:p>
@@ -62,16 +134,8 @@
         <w:jc w:val="center"/>
         <w:rPr>
           <w:color w:val="FF0000"/>
-          <w:sz w:val="40"/>
-        </w:rPr>
-      </w:pPr>
-    </w:p>
-    <w:p>
-      <w:pPr>
-        <w:jc w:val="center"/>
-        <w:rPr>
-          <w:color w:val="FF0000"/>
-          <w:sz w:val="40"/>
+          <w:sz w:val="96"/>
+          <w:szCs w:val="96"/>
         </w:rPr>
       </w:pPr>
     </w:p>
@@ -82,90 +146,77 @@
           <w:color w:val="00B050"/>
           <w:sz w:val="96"/>
           <w:szCs w:val="96"/>
-          <w:lang w:val="en-US"/>
-        </w:rPr>
-      </w:pPr>
-      <w:proofErr w:type="spellStart"/>
-      <w:r>
-        <w:rPr>
-          <w:color w:val="00B050"/>
-          <w:sz w:val="96"/>
+        </w:rPr>
+      </w:pPr>
+    </w:p>
+    <w:p>
+      <w:pPr>
+        <w:jc w:val="right"/>
+        <w:rPr>
+          <w:sz w:val="32"/>
           <w:szCs w:val="96"/>
-          <w:lang w:val="en-US"/>
-        </w:rPr>
-        <w:t>BlindsTech</w:t>
-      </w:r>
-      <w:proofErr w:type="spellEnd"/>
-    </w:p>
-    <w:p>
-      <w:pPr>
-        <w:jc w:val="center"/>
-        <w:rPr>
-          <w:color w:val="00B050"/>
-          <w:sz w:val="40"/>
-          <w:szCs w:val="40"/>
-          <w:lang w:val="en-US"/>
-        </w:rPr>
-      </w:pPr>
-      <w:proofErr w:type="gramStart"/>
-      <w:r>
-        <w:rPr>
-          <w:color w:val="00B050"/>
-          <w:sz w:val="40"/>
-          <w:szCs w:val="40"/>
-          <w:lang w:val="en-US"/>
-        </w:rPr>
-        <w:t>innovation</w:t>
-      </w:r>
-      <w:proofErr w:type="gramEnd"/>
-      <w:r>
-        <w:rPr>
-          <w:color w:val="00B050"/>
-          <w:sz w:val="40"/>
-          <w:szCs w:val="40"/>
-          <w:lang w:val="en-US"/>
-        </w:rPr>
-        <w:t xml:space="preserve"> that excites</w:t>
-      </w:r>
-    </w:p>
-    <w:p>
-      <w:pPr>
-        <w:jc w:val="center"/>
-        <w:rPr>
-          <w:color w:val="FF0000"/>
-          <w:sz w:val="96"/>
+        </w:rPr>
+      </w:pPr>
+      <w:r>
+        <w:rPr>
+          <w:sz w:val="32"/>
           <w:szCs w:val="96"/>
-          <w:lang w:val="en-US"/>
-        </w:rPr>
-      </w:pPr>
-    </w:p>
-    <w:p>
-      <w:pPr>
-        <w:jc w:val="center"/>
-        <w:rPr>
-          <w:color w:val="FF0000"/>
-          <w:sz w:val="96"/>
+        </w:rPr>
+        <w:t>Alan Ferreira</w:t>
+      </w:r>
+    </w:p>
+    <w:p>
+      <w:pPr>
+        <w:jc w:val="right"/>
+        <w:rPr>
+          <w:sz w:val="32"/>
           <w:szCs w:val="96"/>
-          <w:lang w:val="en-US"/>
-        </w:rPr>
-      </w:pPr>
-    </w:p>
-    <w:p>
-      <w:pPr>
-        <w:jc w:val="center"/>
-        <w:rPr>
-          <w:color w:val="00B050"/>
-          <w:sz w:val="96"/>
+        </w:rPr>
+      </w:pPr>
+      <w:r>
+        <w:rPr>
+          <w:sz w:val="32"/>
           <w:szCs w:val="96"/>
-          <w:lang w:val="en-US"/>
-        </w:rPr>
-      </w:pPr>
+        </w:rPr>
+        <w:t xml:space="preserve">Darío Martínez  </w:t>
+      </w:r>
     </w:p>
     <w:p>
       <w:pPr>
         <w:jc w:val="right"/>
         <w:rPr>
-          <w:color w:val="00B050"/>
+          <w:sz w:val="32"/>
+          <w:szCs w:val="96"/>
+        </w:rPr>
+      </w:pPr>
+      <w:r>
+        <w:rPr>
+          <w:sz w:val="32"/>
+          <w:szCs w:val="96"/>
+        </w:rPr>
+        <w:t>Federico Pereira</w:t>
+      </w:r>
+    </w:p>
+    <w:p>
+      <w:pPr>
+        <w:jc w:val="right"/>
+        <w:rPr>
+          <w:sz w:val="32"/>
+          <w:szCs w:val="96"/>
+        </w:rPr>
+      </w:pPr>
+      <w:r>
+        <w:rPr>
+          <w:sz w:val="32"/>
+          <w:szCs w:val="96"/>
+        </w:rPr>
+        <w:t>Franco De León</w:t>
+      </w:r>
+    </w:p>
+    <w:p>
+      <w:pPr>
+        <w:jc w:val="right"/>
+        <w:rPr>
           <w:sz w:val="32"/>
           <w:szCs w:val="96"/>
           <w:lang w:val="en-US"/>
@@ -173,89 +224,13 @@
       </w:pPr>
       <w:r>
         <w:rPr>
-          <w:color w:val="00B050"/>
           <w:sz w:val="32"/>
           <w:szCs w:val="96"/>
-          <w:lang w:val="en-US"/>
-        </w:rPr>
-        <w:t>Alan Ferreira</w:t>
-      </w:r>
-    </w:p>
-    <w:p>
-      <w:pPr>
-        <w:jc w:val="right"/>
-        <w:rPr>
-          <w:color w:val="00B050"/>
-          <w:sz w:val="32"/>
-          <w:szCs w:val="96"/>
-        </w:rPr>
-      </w:pPr>
-      <w:r>
-        <w:rPr>
-          <w:color w:val="00B050"/>
-          <w:sz w:val="32"/>
-          <w:szCs w:val="96"/>
-        </w:rPr>
-        <w:t xml:space="preserve">Darío Martínez  </w:t>
-      </w:r>
-    </w:p>
-    <w:p>
-      <w:pPr>
-        <w:jc w:val="right"/>
-        <w:rPr>
-          <w:color w:val="00B050"/>
-          <w:sz w:val="32"/>
-          <w:szCs w:val="96"/>
-        </w:rPr>
-      </w:pPr>
-      <w:r>
-        <w:rPr>
-          <w:color w:val="00B050"/>
-          <w:sz w:val="32"/>
-          <w:szCs w:val="96"/>
-        </w:rPr>
-        <w:t>Federico Pereira</w:t>
-      </w:r>
-    </w:p>
-    <w:p>
-      <w:pPr>
-        <w:jc w:val="right"/>
-        <w:rPr>
-          <w:color w:val="00B050"/>
-          <w:sz w:val="32"/>
-          <w:szCs w:val="96"/>
-        </w:rPr>
-      </w:pPr>
-      <w:r>
-        <w:rPr>
-          <w:color w:val="00B050"/>
-          <w:sz w:val="32"/>
-          <w:szCs w:val="96"/>
-        </w:rPr>
-        <w:t>Franco De León</w:t>
-      </w:r>
-    </w:p>
-    <w:p>
-      <w:pPr>
-        <w:jc w:val="right"/>
-        <w:rPr>
-          <w:color w:val="00B050"/>
-          <w:sz w:val="32"/>
-          <w:szCs w:val="96"/>
-          <w:lang w:val="en-US"/>
-        </w:rPr>
-      </w:pPr>
-      <w:r>
-        <w:rPr>
-          <w:color w:val="00B050"/>
-          <w:sz w:val="32"/>
-          <w:szCs w:val="96"/>
         </w:rPr>
         <w:t>27</w:t>
       </w:r>
       <w:r>
         <w:rPr>
-          <w:color w:val="00B050"/>
           <w:sz w:val="32"/>
           <w:szCs w:val="96"/>
           <w:lang w:val="en-US"/>
@@ -349,7 +324,7 @@
           <w:r>
             <w:fldChar w:fldCharType="separate"/>
           </w:r>
-          <w:hyperlink w:anchor="_Toc520720629" w:history="1">
+          <w:hyperlink w:anchor="_Toc520733333" w:history="1">
             <w:r>
               <w:rPr>
                 <w:rStyle w:val="Hipervnculo"/>
@@ -376,7 +351,7 @@
                 <w:noProof/>
                 <w:webHidden/>
               </w:rPr>
-              <w:instrText xml:space="preserve"> PAGEREF _Toc520720629 \h </w:instrText>
+              <w:instrText xml:space="preserve"> PAGEREF _Toc520733333 \h </w:instrText>
             </w:r>
             <w:r>
               <w:rPr>
@@ -420,7 +395,7 @@
               <w:lang w:eastAsia="es-UY"/>
             </w:rPr>
           </w:pPr>
-          <w:hyperlink w:anchor="_Toc520720630" w:history="1">
+          <w:hyperlink w:anchor="_Toc520733334" w:history="1">
             <w:r>
               <w:rPr>
                 <w:rStyle w:val="Hipervnculo"/>
@@ -448,7 +423,7 @@
                 <w:noProof/>
                 <w:webHidden/>
               </w:rPr>
-              <w:instrText xml:space="preserve"> PAGEREF _Toc520720630 \h </w:instrText>
+              <w:instrText xml:space="preserve"> PAGEREF _Toc520733334 \h </w:instrText>
             </w:r>
             <w:r>
               <w:rPr>
@@ -492,7 +467,7 @@
               <w:lang w:eastAsia="es-UY"/>
             </w:rPr>
           </w:pPr>
-          <w:hyperlink w:anchor="_Toc520720631" w:history="1">
+          <w:hyperlink w:anchor="_Toc520733335" w:history="1">
             <w:r>
               <w:rPr>
                 <w:rStyle w:val="Hipervnculo"/>
@@ -521,7 +496,7 @@
                 <w:noProof/>
                 <w:webHidden/>
               </w:rPr>
-              <w:instrText xml:space="preserve"> PAGEREF _Toc520720631 \h </w:instrText>
+              <w:instrText xml:space="preserve"> PAGEREF _Toc520733335 \h </w:instrText>
             </w:r>
             <w:r>
               <w:rPr>
@@ -565,7 +540,7 @@
               <w:lang w:eastAsia="es-UY"/>
             </w:rPr>
           </w:pPr>
-          <w:hyperlink w:anchor="_Toc520720632" w:history="1">
+          <w:hyperlink w:anchor="_Toc520733336" w:history="1">
             <w:r>
               <w:rPr>
                 <w:rStyle w:val="Hipervnculo"/>
@@ -594,7 +569,7 @@
                 <w:noProof/>
                 <w:webHidden/>
               </w:rPr>
-              <w:instrText xml:space="preserve"> PAGEREF _Toc520720632 \h </w:instrText>
+              <w:instrText xml:space="preserve"> PAGEREF _Toc520733336 \h </w:instrText>
             </w:r>
             <w:r>
               <w:rPr>
@@ -638,7 +613,7 @@
               <w:lang w:eastAsia="es-UY"/>
             </w:rPr>
           </w:pPr>
-          <w:hyperlink w:anchor="_Toc520720633" w:history="1">
+          <w:hyperlink w:anchor="_Toc520733337" w:history="1">
             <w:r>
               <w:rPr>
                 <w:rStyle w:val="Hipervnculo"/>
@@ -666,7 +641,7 @@
                 <w:noProof/>
                 <w:webHidden/>
               </w:rPr>
-              <w:instrText xml:space="preserve"> PAGEREF _Toc520720633 \h </w:instrText>
+              <w:instrText xml:space="preserve"> PAGEREF _Toc520733337 \h </w:instrText>
             </w:r>
             <w:r>
               <w:rPr>
@@ -710,7 +685,7 @@
               <w:lang w:eastAsia="es-UY"/>
             </w:rPr>
           </w:pPr>
-          <w:hyperlink w:anchor="_Toc520720634" w:history="1">
+          <w:hyperlink w:anchor="_Toc520733338" w:history="1">
             <w:r>
               <w:rPr>
                 <w:rStyle w:val="Hipervnculo"/>
@@ -738,7 +713,7 @@
                 <w:noProof/>
                 <w:webHidden/>
               </w:rPr>
-              <w:instrText xml:space="preserve"> PAGEREF _Toc520720634 \h </w:instrText>
+              <w:instrText xml:space="preserve"> PAGEREF _Toc520733338 \h </w:instrText>
             </w:r>
             <w:r>
               <w:rPr>
@@ -782,7 +757,7 @@
               <w:lang w:eastAsia="es-UY"/>
             </w:rPr>
           </w:pPr>
-          <w:hyperlink w:anchor="_Toc520720635" w:history="1">
+          <w:hyperlink w:anchor="_Toc520733339" w:history="1">
             <w:r>
               <w:rPr>
                 <w:rStyle w:val="Hipervnculo"/>
@@ -809,7 +784,7 @@
                 <w:noProof/>
                 <w:webHidden/>
               </w:rPr>
-              <w:instrText xml:space="preserve"> PAGEREF _Toc520720635 \h </w:instrText>
+              <w:instrText xml:space="preserve"> PAGEREF _Toc520733339 \h </w:instrText>
             </w:r>
             <w:r>
               <w:rPr>
@@ -853,7 +828,7 @@
               <w:lang w:eastAsia="es-UY"/>
             </w:rPr>
           </w:pPr>
-          <w:hyperlink w:anchor="_Toc520720636" w:history="1">
+          <w:hyperlink w:anchor="_Toc520733340" w:history="1">
             <w:r>
               <w:rPr>
                 <w:rStyle w:val="Hipervnculo"/>
@@ -880,7 +855,7 @@
                 <w:noProof/>
                 <w:webHidden/>
               </w:rPr>
-              <w:instrText xml:space="preserve"> PAGEREF _Toc520720636 \h </w:instrText>
+              <w:instrText xml:space="preserve"> PAGEREF _Toc520733340 \h </w:instrText>
             </w:r>
             <w:r>
               <w:rPr>
@@ -924,7 +899,7 @@
               <w:lang w:eastAsia="es-UY"/>
             </w:rPr>
           </w:pPr>
-          <w:hyperlink w:anchor="_Toc520720637" w:history="1">
+          <w:hyperlink w:anchor="_Toc520733341" w:history="1">
             <w:r>
               <w:rPr>
                 <w:rStyle w:val="Hipervnculo"/>
@@ -951,7 +926,7 @@
                 <w:noProof/>
                 <w:webHidden/>
               </w:rPr>
-              <w:instrText xml:space="preserve"> PAGEREF _Toc520720637 \h </w:instrText>
+              <w:instrText xml:space="preserve"> PAGEREF _Toc520733341 \h </w:instrText>
             </w:r>
             <w:r>
               <w:rPr>
@@ -995,7 +970,7 @@
               <w:lang w:eastAsia="es-UY"/>
             </w:rPr>
           </w:pPr>
-          <w:hyperlink w:anchor="_Toc520720638" w:history="1">
+          <w:hyperlink w:anchor="_Toc520733342" w:history="1">
             <w:r>
               <w:rPr>
                 <w:rStyle w:val="Hipervnculo"/>
@@ -1025,7 +1000,7 @@
                 <w:noProof/>
                 <w:webHidden/>
               </w:rPr>
-              <w:instrText xml:space="preserve"> PAGEREF _Toc520720638 \h </w:instrText>
+              <w:instrText xml:space="preserve"> PAGEREF _Toc520733342 \h </w:instrText>
             </w:r>
             <w:r>
               <w:rPr>
@@ -1069,7 +1044,7 @@
               <w:lang w:eastAsia="es-UY"/>
             </w:rPr>
           </w:pPr>
-          <w:hyperlink w:anchor="_Toc520720639" w:history="1">
+          <w:hyperlink w:anchor="_Toc520733343" w:history="1">
             <w:r>
               <w:rPr>
                 <w:rStyle w:val="Hipervnculo"/>
@@ -1099,7 +1074,7 @@
                 <w:noProof/>
                 <w:webHidden/>
               </w:rPr>
-              <w:instrText xml:space="preserve"> PAGEREF _Toc520720639 \h </w:instrText>
+              <w:instrText xml:space="preserve"> PAGEREF _Toc520733343 \h </w:instrText>
             </w:r>
             <w:r>
               <w:rPr>
@@ -1152,7 +1127,7 @@
       <w:pPr>
         <w:pStyle w:val="Ttulo1"/>
       </w:pPr>
-      <w:bookmarkStart w:id="1" w:name="_Toc520720629"/>
+      <w:bookmarkStart w:id="1" w:name="_Toc520733333"/>
       <w:r>
         <w:lastRenderedPageBreak/>
         <w:t>Introducción</w:t>
@@ -1211,7 +1186,7 @@
           <w:lang w:eastAsia="es-UY"/>
         </w:rPr>
       </w:pPr>
-      <w:bookmarkStart w:id="2" w:name="_Toc520720630"/>
+      <w:bookmarkStart w:id="2" w:name="_Toc520733334"/>
       <w:r>
         <w:rPr>
           <w:rStyle w:val="Ttulo1Car"/>
@@ -1264,7 +1239,7 @@
           <w:lang w:eastAsia="es-UY"/>
         </w:rPr>
       </w:pPr>
-      <w:bookmarkStart w:id="3" w:name="_Toc520720631"/>
+      <w:bookmarkStart w:id="3" w:name="_Toc520733335"/>
       <w:r>
         <w:rPr>
           <w:rFonts w:eastAsia="Times New Roman"/>
@@ -1371,7 +1346,7 @@
           <w:lang w:eastAsia="es-UY"/>
         </w:rPr>
       </w:pPr>
-      <w:bookmarkStart w:id="4" w:name="_Toc520720632"/>
+      <w:bookmarkStart w:id="4" w:name="_Toc520733336"/>
       <w:r>
         <w:rPr>
           <w:rFonts w:eastAsia="Times New Roman"/>
@@ -1396,7 +1371,7 @@
         </w:rPr>
         <w:t>       </w:t>
       </w:r>
-      <w:bookmarkStart w:id="5" w:name="_Toc520720633"/>
+      <w:bookmarkStart w:id="5" w:name="_Toc520733337"/>
       <w:r>
         <w:rPr>
           <w:rStyle w:val="Ttulo2Car"/>
@@ -1550,7 +1525,7 @@
         </w:rPr>
         <w:t>       </w:t>
       </w:r>
-      <w:bookmarkStart w:id="6" w:name="_Toc520720634"/>
+      <w:bookmarkStart w:id="6" w:name="_Toc520733338"/>
       <w:r>
         <w:rPr>
           <w:rStyle w:val="Ttulo2Car"/>
@@ -1771,7 +1746,7 @@
       <w:r>
         <w:t>       </w:t>
       </w:r>
-      <w:bookmarkStart w:id="7" w:name="_Toc520720635"/>
+      <w:bookmarkStart w:id="7" w:name="_Toc520733339"/>
       <w:r>
         <w:t>Segmentos de clientes</w:t>
       </w:r>
@@ -1811,7 +1786,7 @@
         </w:rPr>
         <w:t>       </w:t>
       </w:r>
-      <w:bookmarkStart w:id="8" w:name="_Toc520720636"/>
+      <w:bookmarkStart w:id="8" w:name="_Toc520733340"/>
       <w:r>
         <w:t>Producto</w:t>
       </w:r>
@@ -1831,7 +1806,7 @@
         </w:rPr>
         <w:t>             </w:t>
       </w:r>
-      <w:bookmarkStart w:id="9" w:name="_Toc520720637"/>
+      <w:bookmarkStart w:id="9" w:name="_Toc520733341"/>
       <w:r>
         <w:t>Descripción del producto/servicio</w:t>
       </w:r>
@@ -1928,7 +1903,7 @@
         <w:lastRenderedPageBreak/>
         <w:t>             </w:t>
       </w:r>
-      <w:bookmarkStart w:id="10" w:name="_Toc520720638"/>
+      <w:bookmarkStart w:id="10" w:name="_Toc520733342"/>
       <w:r>
         <w:rPr>
           <w:rFonts w:eastAsia="Times New Roman" w:cs="Calibri"/>
@@ -1991,7 +1966,7 @@
         </w:rPr>
         <w:t>             </w:t>
       </w:r>
-      <w:bookmarkStart w:id="12" w:name="_Toc520720639"/>
+      <w:bookmarkStart w:id="12" w:name="_Toc520733343"/>
       <w:r>
         <w:rPr>
           <w:rFonts w:eastAsia="Times New Roman" w:cs="Calibri"/>
@@ -3381,7 +3356,7 @@
 </file>
 
 <file path=customXml/itemProps1.xml><?xml version="1.0" encoding="utf-8"?>
-<ds:datastoreItem xmlns:ds="http://schemas.openxmlformats.org/officeDocument/2006/customXml" ds:itemID="{7BAB79C4-E299-4F42-B272-7B3114D82E8E}">
+<ds:datastoreItem xmlns:ds="http://schemas.openxmlformats.org/officeDocument/2006/customXml" ds:itemID="{1F6E0F46-C8DF-4DDA-9FBC-5E4D05F54486}">
   <ds:schemaRefs>
     <ds:schemaRef ds:uri="http://schemas.openxmlformats.org/officeDocument/2006/bibliography"/>
   </ds:schemaRefs>

</xml_diff>

<commit_message>
pequeño cambio en entregable anterior de formacion (quite la bibliografia vacia)
</commit_message>
<xml_diff>
--- a/ProyectoMaterias/Formación/3TIC2.GR3.INF.docx
+++ b/ProyectoMaterias/Formación/3TIC2.GR3.INF.docx
@@ -1,6 +1,6 @@
 
 <file path=word/document.xml><?xml version="1.0" encoding="utf-8"?>
-<w:document xmlns:wpc="http://schemas.microsoft.com/office/word/2010/wordprocessingCanvas" xmlns:cx="http://schemas.microsoft.com/office/drawing/2014/chartex" xmlns:cx1="http://schemas.microsoft.com/office/drawing/2015/9/8/chartex" xmlns:cx2="http://schemas.microsoft.com/office/drawing/2015/10/21/chartex" xmlns:cx3="http://schemas.microsoft.com/office/drawing/2016/5/9/chartex" xmlns:cx4="http://schemas.microsoft.com/office/drawing/2016/5/10/chartex" xmlns:cx5="http://schemas.microsoft.com/office/drawing/2016/5/11/chartex" xmlns:cx6="http://schemas.microsoft.com/office/drawing/2016/5/12/chartex" xmlns:cx7="http://schemas.microsoft.com/office/drawing/2016/5/13/chartex" xmlns:cx8="http://schemas.microsoft.com/office/drawing/2016/5/14/chartex" xmlns:mc="http://schemas.openxmlformats.org/markup-compatibility/2006" xmlns:aink="http://schemas.microsoft.com/office/drawing/2016/ink" xmlns:am3d="http://schemas.microsoft.com/office/drawing/2017/model3d" xmlns:o="urn:schemas-microsoft-com:office:office" xmlns:r="http://schemas.openxmlformats.org/officeDocument/2006/relationships" xmlns:m="http://schemas.openxmlformats.org/officeDocument/2006/math" xmlns:v="urn:schemas-microsoft-com:vml" xmlns:wp14="http://schemas.microsoft.com/office/word/2010/wordprocessingDrawing" xmlns:wp="http://schemas.openxmlformats.org/drawingml/2006/wordprocessingDrawing" xmlns:w10="urn:schemas-microsoft-com:office:word" xmlns:w="http://schemas.openxmlformats.org/wordprocessingml/2006/main" xmlns:w14="http://schemas.microsoft.com/office/word/2010/wordml" xmlns:w15="http://schemas.microsoft.com/office/word/2012/wordml" xmlns:w16cid="http://schemas.microsoft.com/office/word/2016/wordml/cid" xmlns:w16se="http://schemas.microsoft.com/office/word/2015/wordml/symex" xmlns:wpg="http://schemas.microsoft.com/office/word/2010/wordprocessingGroup" xmlns:wpi="http://schemas.microsoft.com/office/word/2010/wordprocessingInk" xmlns:wne="http://schemas.microsoft.com/office/word/2006/wordml" xmlns:wps="http://schemas.microsoft.com/office/word/2010/wordprocessingShape" mc:Ignorable="w14 w15 w16se w16cid wp14">
+<w:document xmlns:wpc="http://schemas.microsoft.com/office/word/2010/wordprocessingCanvas" xmlns:mc="http://schemas.openxmlformats.org/markup-compatibility/2006" xmlns:o="urn:schemas-microsoft-com:office:office" xmlns:r="http://schemas.openxmlformats.org/officeDocument/2006/relationships" xmlns:m="http://schemas.openxmlformats.org/officeDocument/2006/math" xmlns:v="urn:schemas-microsoft-com:vml" xmlns:wp14="http://schemas.microsoft.com/office/word/2010/wordprocessingDrawing" xmlns:wp="http://schemas.openxmlformats.org/drawingml/2006/wordprocessingDrawing" xmlns:w10="urn:schemas-microsoft-com:office:word" xmlns:w="http://schemas.openxmlformats.org/wordprocessingml/2006/main" xmlns:w14="http://schemas.microsoft.com/office/word/2010/wordml" xmlns:w15="http://schemas.microsoft.com/office/word/2012/wordml" xmlns:wpg="http://schemas.microsoft.com/office/word/2010/wordprocessingGroup" xmlns:wpi="http://schemas.microsoft.com/office/word/2010/wordprocessingInk" xmlns:wne="http://schemas.microsoft.com/office/word/2006/wordml" xmlns:wps="http://schemas.microsoft.com/office/word/2010/wordprocessingShape" mc:Ignorable="w14 w15 wp14">
   <w:body>
     <w:p>
       <w:pPr>
@@ -288,7 +288,7 @@
       <w:sdtContent>
         <w:p>
           <w:pPr>
-            <w:pStyle w:val="TtuloTDC"/>
+            <w:pStyle w:val="TtulodeTDC"/>
             <w:rPr>
               <w:rStyle w:val="Ttulo1Car"/>
             </w:rPr>
@@ -1253,12 +1253,7 @@
         <w:ind w:firstLine="709"/>
       </w:pPr>
       <w:r>
-        <w:t>Últimamente la tecnología avanza de manera muy rápida haciendo cosas que no hubiéramos imaginado. La tecnología sirve para muchas cosas como comunicar a las personas, para la salud, para la diversión, para la seguridad y el confort, en esa</w:t>
-      </w:r>
-      <w:bookmarkStart w:id="3" w:name="_GoBack"/>
-      <w:bookmarkEnd w:id="3"/>
-      <w:r>
-        <w:t>s últimas dos es en las que nosotros nos centramos. BlindsTech es un sistema para persianas y cortinas que brinda seguridad y confort, porque podrás manejar desde tu celular o con la voz las persianas o cortinas de toda tu casa. Podrás programar una hora para que se abran o ta</w:t>
+        <w:t>Últimamente la tecnología avanza de manera muy rápida haciendo cosas que no hubiéramos imaginado. La tecnología sirve para muchas cosas como comunicar a las personas, para la salud, para la diversión, para la seguridad y el confort, en esas últimas dos es en las que nosotros nos centramos. BlindsTech es un sistema para persianas y cortinas que brinda seguridad y confort, porque podrás manejar desde tu celular o con la voz las persianas o cortinas de toda tu casa. Podrás programar una hora para que se abran o ta</w:t>
       </w:r>
       <w:r>
         <w:t xml:space="preserve">mbién para que se cierren, si </w:t>
@@ -1339,7 +1334,7 @@
           <w:lang w:eastAsia="es-UY"/>
         </w:rPr>
       </w:pPr>
-      <w:bookmarkStart w:id="4" w:name="_Toc520733336"/>
+      <w:bookmarkStart w:id="3" w:name="_Toc520733336"/>
       <w:r>
         <w:rPr>
           <w:rFonts w:eastAsia="Times New Roman"/>
@@ -1347,39 +1342,39 @@
         </w:rPr>
         <w:t>Plan de marketing</w:t>
       </w:r>
+      <w:bookmarkEnd w:id="3"/>
+    </w:p>
+    <w:p>
+      <w:pPr>
+        <w:pStyle w:val="Ttulo2"/>
+        <w:rPr>
+          <w:rStyle w:val="Ttulo2Car"/>
+          <w:lang w:eastAsia="es-UY"/>
+        </w:rPr>
+      </w:pPr>
+      <w:r>
+        <w:rPr>
+          <w:rStyle w:val="Ttulo2Car"/>
+          <w:lang w:eastAsia="es-UY"/>
+        </w:rPr>
+        <w:t>       </w:t>
+      </w:r>
+      <w:bookmarkStart w:id="4" w:name="_Toc520733337"/>
+      <w:r>
+        <w:rPr>
+          <w:rStyle w:val="Ttulo2Car"/>
+          <w:lang w:eastAsia="es-UY"/>
+        </w:rPr>
+        <w:t xml:space="preserve">Características del </w:t>
+      </w:r>
+      <w:r>
+        <w:rPr>
+          <w:rStyle w:val="Ttulo2Car"/>
+          <w:lang w:eastAsia="es-UY"/>
+        </w:rPr>
+        <w:t>mercado</w:t>
+      </w:r>
       <w:bookmarkEnd w:id="4"/>
-    </w:p>
-    <w:p>
-      <w:pPr>
-        <w:pStyle w:val="Ttulo2"/>
-        <w:rPr>
-          <w:rStyle w:val="Ttulo2Car"/>
-          <w:lang w:eastAsia="es-UY"/>
-        </w:rPr>
-      </w:pPr>
-      <w:r>
-        <w:rPr>
-          <w:rStyle w:val="Ttulo2Car"/>
-          <w:lang w:eastAsia="es-UY"/>
-        </w:rPr>
-        <w:t>       </w:t>
-      </w:r>
-      <w:bookmarkStart w:id="5" w:name="_Toc520733337"/>
-      <w:r>
-        <w:rPr>
-          <w:rStyle w:val="Ttulo2Car"/>
-          <w:lang w:eastAsia="es-UY"/>
-        </w:rPr>
-        <w:t xml:space="preserve">Características del </w:t>
-      </w:r>
-      <w:r>
-        <w:rPr>
-          <w:rStyle w:val="Ttulo2Car"/>
-          <w:lang w:eastAsia="es-UY"/>
-        </w:rPr>
-        <w:t>mercado</w:t>
-      </w:r>
-      <w:bookmarkEnd w:id="5"/>
     </w:p>
     <w:p>
       <w:pPr>
@@ -1518,7 +1513,7 @@
         </w:rPr>
         <w:t>       </w:t>
       </w:r>
-      <w:bookmarkStart w:id="6" w:name="_Toc520733338"/>
+      <w:bookmarkStart w:id="5" w:name="_Toc520733338"/>
       <w:r>
         <w:rPr>
           <w:rStyle w:val="Ttulo2Car"/>
@@ -1526,7 +1521,7 @@
         </w:rPr>
         <w:t>Competencia</w:t>
       </w:r>
-      <w:bookmarkEnd w:id="6"/>
+      <w:bookmarkEnd w:id="5"/>
       <w:r>
         <w:rPr>
           <w:rStyle w:val="Ttulo2Car"/>
@@ -1659,71 +1654,71 @@
       <w:r>
         <w:t>       </w:t>
       </w:r>
-      <w:bookmarkStart w:id="7" w:name="_Toc520733339"/>
+      <w:bookmarkStart w:id="6" w:name="_Toc520733339"/>
       <w:r>
         <w:t>Segmentos de clientes</w:t>
       </w:r>
+      <w:bookmarkEnd w:id="6"/>
+      <w:r>
+        <w:t> </w:t>
+      </w:r>
+    </w:p>
+    <w:p>
+      <w:pPr>
+        <w:spacing w:line="360" w:lineRule="auto"/>
+        <w:rPr>
+          <w:color w:val="00B050"/>
+          <w:lang w:eastAsia="es-UY"/>
+        </w:rPr>
+      </w:pPr>
+      <w:r>
+        <w:tab/>
+      </w:r>
+      <w:r>
+        <w:rPr>
+          <w:color w:val="000000" w:themeColor="text1"/>
+          <w:lang w:eastAsia="es-UY"/>
+        </w:rPr>
+        <w:t>Buscamos personas interesadas en hacer sus cosas cotidianas de forma más fácil y rápidas, y que les gusten las tecnologías orientadas a casas inteligentes.</w:t>
+      </w:r>
+    </w:p>
+    <w:p/>
+    <w:p>
+      <w:pPr>
+        <w:pStyle w:val="Ttulo2"/>
+      </w:pPr>
+      <w:r>
+        <w:rPr>
+          <w:rFonts w:eastAsia="Times New Roman"/>
+          <w:lang w:eastAsia="es-UY"/>
+        </w:rPr>
+        <w:t>       </w:t>
+      </w:r>
+      <w:bookmarkStart w:id="7" w:name="_Toc520733340"/>
+      <w:r>
+        <w:t>Producto</w:t>
+      </w:r>
       <w:bookmarkEnd w:id="7"/>
       <w:r>
-        <w:t> </w:t>
-      </w:r>
-    </w:p>
-    <w:p>
-      <w:pPr>
-        <w:spacing w:line="360" w:lineRule="auto"/>
-        <w:rPr>
-          <w:color w:val="00B050"/>
-          <w:lang w:eastAsia="es-UY"/>
-        </w:rPr>
-      </w:pPr>
-      <w:r>
-        <w:tab/>
-      </w:r>
-      <w:r>
-        <w:rPr>
-          <w:color w:val="000000" w:themeColor="text1"/>
-          <w:lang w:eastAsia="es-UY"/>
-        </w:rPr>
-        <w:t>Buscamos personas interesadas en hacer sus cosas cotidianas de forma más fácil y rápidas, y que les gusten las tecnologías orientadas a casas inteligentes.</w:t>
-      </w:r>
-    </w:p>
-    <w:p/>
-    <w:p>
-      <w:pPr>
-        <w:pStyle w:val="Ttulo2"/>
+        <w:t xml:space="preserve"> </w:t>
+      </w:r>
+    </w:p>
+    <w:p>
+      <w:pPr>
+        <w:pStyle w:val="Ttulo3"/>
       </w:pPr>
       <w:r>
         <w:rPr>
           <w:rFonts w:eastAsia="Times New Roman"/>
           <w:lang w:eastAsia="es-UY"/>
         </w:rPr>
-        <w:t>       </w:t>
-      </w:r>
-      <w:bookmarkStart w:id="8" w:name="_Toc520733340"/>
-      <w:r>
-        <w:t>Producto</w:t>
+        <w:t>             </w:t>
+      </w:r>
+      <w:bookmarkStart w:id="8" w:name="_Toc520733341"/>
+      <w:r>
+        <w:t>Descripción del producto/servicio</w:t>
       </w:r>
       <w:bookmarkEnd w:id="8"/>
-      <w:r>
-        <w:t xml:space="preserve"> </w:t>
-      </w:r>
-    </w:p>
-    <w:p>
-      <w:pPr>
-        <w:pStyle w:val="Ttulo3"/>
-      </w:pPr>
-      <w:r>
-        <w:rPr>
-          <w:rFonts w:eastAsia="Times New Roman"/>
-          <w:lang w:eastAsia="es-UY"/>
-        </w:rPr>
-        <w:t>             </w:t>
-      </w:r>
-      <w:bookmarkStart w:id="9" w:name="_Toc520733341"/>
-      <w:r>
-        <w:t>Descripción del producto/servicio</w:t>
-      </w:r>
-      <w:bookmarkEnd w:id="9"/>
     </w:p>
     <w:p>
       <w:pPr>
@@ -1816,7 +1811,7 @@
         <w:lastRenderedPageBreak/>
         <w:t>             </w:t>
       </w:r>
-      <w:bookmarkStart w:id="10" w:name="_Toc520733342"/>
+      <w:bookmarkStart w:id="9" w:name="_Toc520733342"/>
       <w:r>
         <w:rPr>
           <w:rFonts w:eastAsia="Times New Roman" w:cs="Calibri"/>
@@ -1835,7 +1830,7 @@
         </w:rPr>
         <w:t>entas estimadas</w:t>
       </w:r>
-      <w:bookmarkEnd w:id="10"/>
+      <w:bookmarkEnd w:id="9"/>
     </w:p>
     <w:p>
       <w:pPr>
@@ -1851,14 +1846,14 @@
         </w:rPr>
         <w:tab/>
       </w:r>
-      <w:bookmarkStart w:id="11" w:name="_Toc520453491"/>
+      <w:bookmarkStart w:id="10" w:name="_Toc520453491"/>
       <w:r>
         <w:rPr>
           <w:lang w:eastAsia="es-UY"/>
         </w:rPr>
         <w:t>A través de una encuesta realizada, para ver la cantidad de productos que podríamos vender, de esta concluimos que un 66% de las personas aceptarían comprar el producto, considerando que tomamos opciones entre el 50% y el 100% de aprobación con la propuesta que estimamos que se pueden vender entre 60 y 100 productos por mes.</w:t>
       </w:r>
-      <w:bookmarkEnd w:id="11"/>
+      <w:bookmarkEnd w:id="10"/>
     </w:p>
     <w:p>
       <w:pPr>
@@ -1879,7 +1874,7 @@
         </w:rPr>
         <w:t>             </w:t>
       </w:r>
-      <w:bookmarkStart w:id="12" w:name="_Toc520733343"/>
+      <w:bookmarkStart w:id="11" w:name="_Toc520733343"/>
       <w:r>
         <w:rPr>
           <w:rFonts w:eastAsia="Times New Roman" w:cs="Calibri"/>
@@ -1889,7 +1884,7 @@
         </w:rPr>
         <w:t>Promoción</w:t>
       </w:r>
-      <w:bookmarkEnd w:id="12"/>
+      <w:bookmarkEnd w:id="11"/>
       <w:r>
         <w:rPr>
           <w:rFonts w:eastAsia="Times New Roman" w:cs="Calibri"/>
@@ -1926,130 +1921,9 @@
         </w:rPr>
         <w:t>, entre otras. Esto lo haremos al inicio de la venta del producto, a lo largo del tiempo, ganando reconocimiento empezaremos a ir en menos medida y empezar a venderlas por la web o en locales.</w:t>
       </w:r>
-    </w:p>
-    <w:p>
-      <w:pPr>
-        <w:pStyle w:val="Ttulo3"/>
-        <w:rPr>
-          <w:rFonts w:asciiTheme="minorHAnsi" w:eastAsiaTheme="minorHAnsi" w:hAnsiTheme="minorHAnsi" w:cstheme="minorBidi"/>
-          <w:b w:val="0"/>
-          <w:color w:val="00B050"/>
-          <w:szCs w:val="22"/>
-          <w:lang w:eastAsia="es-UY"/>
-        </w:rPr>
-      </w:pPr>
-    </w:p>
-    <w:p>
-      <w:pPr>
-        <w:rPr>
-          <w:lang w:eastAsia="es-UY"/>
-        </w:rPr>
-      </w:pPr>
-    </w:p>
-    <w:p>
-      <w:pPr>
-        <w:rPr>
-          <w:lang w:eastAsia="es-UY"/>
-        </w:rPr>
-      </w:pPr>
-    </w:p>
-    <w:p>
-      <w:pPr>
-        <w:rPr>
-          <w:lang w:eastAsia="es-UY"/>
-        </w:rPr>
-      </w:pPr>
-    </w:p>
-    <w:p>
-      <w:pPr>
-        <w:rPr>
-          <w:lang w:eastAsia="es-UY"/>
-        </w:rPr>
-      </w:pPr>
-    </w:p>
-    <w:p>
-      <w:pPr>
-        <w:rPr>
-          <w:lang w:eastAsia="es-UY"/>
-        </w:rPr>
-      </w:pPr>
-    </w:p>
-    <w:p>
-      <w:pPr>
-        <w:rPr>
-          <w:lang w:eastAsia="es-UY"/>
-        </w:rPr>
-      </w:pPr>
-    </w:p>
-    <w:p>
-      <w:pPr>
-        <w:rPr>
-          <w:lang w:eastAsia="es-UY"/>
-        </w:rPr>
-      </w:pPr>
-    </w:p>
-    <w:p>
-      <w:pPr>
-        <w:rPr>
-          <w:lang w:eastAsia="es-UY"/>
-        </w:rPr>
-      </w:pPr>
-    </w:p>
-    <w:p/>
-    <w:sdt>
-      <w:sdtPr>
-        <w:rPr>
-          <w:rFonts w:asciiTheme="minorHAnsi" w:eastAsiaTheme="minorHAnsi" w:hAnsiTheme="minorHAnsi" w:cstheme="minorBidi"/>
-          <w:color w:val="auto"/>
-          <w:sz w:val="24"/>
-          <w:szCs w:val="22"/>
-          <w:lang w:val="es-ES"/>
-        </w:rPr>
-        <w:id w:val="389315705"/>
-        <w:docPartObj>
-          <w:docPartGallery w:val="Bibliographies"/>
-          <w:docPartUnique/>
-        </w:docPartObj>
-      </w:sdtPr>
-      <w:sdtEndPr>
-        <w:rPr>
-          <w:lang w:val="es-UY"/>
-        </w:rPr>
-      </w:sdtEndPr>
-      <w:sdtContent>
-        <w:p>
-          <w:pPr>
-            <w:pStyle w:val="Ttulo1"/>
-            <w:rPr>
-              <w:lang w:val="es-ES"/>
-            </w:rPr>
-          </w:pPr>
-        </w:p>
-        <w:p>
-          <w:pPr>
-            <w:rPr>
-              <w:lang w:val="es-ES"/>
-            </w:rPr>
-          </w:pPr>
-        </w:p>
-        <w:sdt>
-          <w:sdtPr>
-            <w:id w:val="111145805"/>
-            <w:bibliography/>
-          </w:sdtPr>
-          <w:sdtEndPr/>
-          <w:sdtContent>
-            <w:p>
-              <w:pPr>
-                <w:pStyle w:val="Bibliografa"/>
-              </w:pPr>
-            </w:p>
-            <w:p/>
-          </w:sdtContent>
-        </w:sdt>
-      </w:sdtContent>
-    </w:sdt>
-    <w:p/>
+      <w:bookmarkStart w:id="12" w:name="_GoBack"/>
+      <w:bookmarkEnd w:id="12"/>
+    </w:p>
     <w:sectPr>
       <w:footerReference w:type="default" r:id="rId7"/>
       <w:pgSz w:w="11906" w:h="16838"/>
@@ -2062,7 +1936,7 @@
 </file>
 
 <file path=word/endnotes.xml><?xml version="1.0" encoding="utf-8"?>
-<w:endnotes xmlns:wpc="http://schemas.microsoft.com/office/word/2010/wordprocessingCanvas" xmlns:cx="http://schemas.microsoft.com/office/drawing/2014/chartex" xmlns:cx1="http://schemas.microsoft.com/office/drawing/2015/9/8/chartex" xmlns:cx2="http://schemas.microsoft.com/office/drawing/2015/10/21/chartex" xmlns:cx3="http://schemas.microsoft.com/office/drawing/2016/5/9/chartex" xmlns:cx4="http://schemas.microsoft.com/office/drawing/2016/5/10/chartex" xmlns:cx5="http://schemas.microsoft.com/office/drawing/2016/5/11/chartex" xmlns:cx6="http://schemas.microsoft.com/office/drawing/2016/5/12/chartex" xmlns:cx7="http://schemas.microsoft.com/office/drawing/2016/5/13/chartex" xmlns:cx8="http://schemas.microsoft.com/office/drawing/2016/5/14/chartex" xmlns:mc="http://schemas.openxmlformats.org/markup-compatibility/2006" xmlns:aink="http://schemas.microsoft.com/office/drawing/2016/ink" xmlns:am3d="http://schemas.microsoft.com/office/drawing/2017/model3d" xmlns:o="urn:schemas-microsoft-com:office:office" xmlns:r="http://schemas.openxmlformats.org/officeDocument/2006/relationships" xmlns:m="http://schemas.openxmlformats.org/officeDocument/2006/math" xmlns:v="urn:schemas-microsoft-com:vml" xmlns:wp14="http://schemas.microsoft.com/office/word/2010/wordprocessingDrawing" xmlns:wp="http://schemas.openxmlformats.org/drawingml/2006/wordprocessingDrawing" xmlns:w10="urn:schemas-microsoft-com:office:word" xmlns:w="http://schemas.openxmlformats.org/wordprocessingml/2006/main" xmlns:w14="http://schemas.microsoft.com/office/word/2010/wordml" xmlns:w15="http://schemas.microsoft.com/office/word/2012/wordml" xmlns:w16cid="http://schemas.microsoft.com/office/word/2016/wordml/cid" xmlns:w16se="http://schemas.microsoft.com/office/word/2015/wordml/symex" xmlns:wpg="http://schemas.microsoft.com/office/word/2010/wordprocessingGroup" xmlns:wpi="http://schemas.microsoft.com/office/word/2010/wordprocessingInk" xmlns:wne="http://schemas.microsoft.com/office/word/2006/wordml" xmlns:wps="http://schemas.microsoft.com/office/word/2010/wordprocessingShape" mc:Ignorable="w14 w15 w16se w16cid wp14">
+<w:endnotes xmlns:wpc="http://schemas.microsoft.com/office/word/2010/wordprocessingCanvas" xmlns:mc="http://schemas.openxmlformats.org/markup-compatibility/2006" xmlns:o="urn:schemas-microsoft-com:office:office" xmlns:r="http://schemas.openxmlformats.org/officeDocument/2006/relationships" xmlns:m="http://schemas.openxmlformats.org/officeDocument/2006/math" xmlns:v="urn:schemas-microsoft-com:vml" xmlns:wp14="http://schemas.microsoft.com/office/word/2010/wordprocessingDrawing" xmlns:wp="http://schemas.openxmlformats.org/drawingml/2006/wordprocessingDrawing" xmlns:w10="urn:schemas-microsoft-com:office:word" xmlns:w="http://schemas.openxmlformats.org/wordprocessingml/2006/main" xmlns:w14="http://schemas.microsoft.com/office/word/2010/wordml" xmlns:w15="http://schemas.microsoft.com/office/word/2012/wordml" xmlns:wpg="http://schemas.microsoft.com/office/word/2010/wordprocessingGroup" xmlns:wpi="http://schemas.microsoft.com/office/word/2010/wordprocessingInk" xmlns:wne="http://schemas.microsoft.com/office/word/2006/wordml" xmlns:wps="http://schemas.microsoft.com/office/word/2010/wordprocessingShape" mc:Ignorable="w14 w15 wp14">
   <w:endnote w:type="separator" w:id="-1">
     <w:p>
       <w:pPr>
@@ -2087,7 +1961,7 @@
 </file>
 
 <file path=word/footer1.xml><?xml version="1.0" encoding="utf-8"?>
-<w:ftr xmlns:wpc="http://schemas.microsoft.com/office/word/2010/wordprocessingCanvas" xmlns:cx="http://schemas.microsoft.com/office/drawing/2014/chartex" xmlns:cx1="http://schemas.microsoft.com/office/drawing/2015/9/8/chartex" xmlns:cx2="http://schemas.microsoft.com/office/drawing/2015/10/21/chartex" xmlns:cx3="http://schemas.microsoft.com/office/drawing/2016/5/9/chartex" xmlns:cx4="http://schemas.microsoft.com/office/drawing/2016/5/10/chartex" xmlns:cx5="http://schemas.microsoft.com/office/drawing/2016/5/11/chartex" xmlns:cx6="http://schemas.microsoft.com/office/drawing/2016/5/12/chartex" xmlns:cx7="http://schemas.microsoft.com/office/drawing/2016/5/13/chartex" xmlns:cx8="http://schemas.microsoft.com/office/drawing/2016/5/14/chartex" xmlns:mc="http://schemas.openxmlformats.org/markup-compatibility/2006" xmlns:aink="http://schemas.microsoft.com/office/drawing/2016/ink" xmlns:am3d="http://schemas.microsoft.com/office/drawing/2017/model3d" xmlns:o="urn:schemas-microsoft-com:office:office" xmlns:r="http://schemas.openxmlformats.org/officeDocument/2006/relationships" xmlns:m="http://schemas.openxmlformats.org/officeDocument/2006/math" xmlns:v="urn:schemas-microsoft-com:vml" xmlns:wp14="http://schemas.microsoft.com/office/word/2010/wordprocessingDrawing" xmlns:wp="http://schemas.openxmlformats.org/drawingml/2006/wordprocessingDrawing" xmlns:w10="urn:schemas-microsoft-com:office:word" xmlns:w="http://schemas.openxmlformats.org/wordprocessingml/2006/main" xmlns:w14="http://schemas.microsoft.com/office/word/2010/wordml" xmlns:w15="http://schemas.microsoft.com/office/word/2012/wordml" xmlns:w16cid="http://schemas.microsoft.com/office/word/2016/wordml/cid" xmlns:w16se="http://schemas.microsoft.com/office/word/2015/wordml/symex" xmlns:wpg="http://schemas.microsoft.com/office/word/2010/wordprocessingGroup" xmlns:wpi="http://schemas.microsoft.com/office/word/2010/wordprocessingInk" xmlns:wne="http://schemas.microsoft.com/office/word/2006/wordml" xmlns:wps="http://schemas.microsoft.com/office/word/2010/wordprocessingShape" mc:Ignorable="w14 w15 w16se w16cid wp14">
+<w:ftr xmlns:wpc="http://schemas.microsoft.com/office/word/2010/wordprocessingCanvas" xmlns:mc="http://schemas.openxmlformats.org/markup-compatibility/2006" xmlns:o="urn:schemas-microsoft-com:office:office" xmlns:r="http://schemas.openxmlformats.org/officeDocument/2006/relationships" xmlns:m="http://schemas.openxmlformats.org/officeDocument/2006/math" xmlns:v="urn:schemas-microsoft-com:vml" xmlns:wp14="http://schemas.microsoft.com/office/word/2010/wordprocessingDrawing" xmlns:wp="http://schemas.openxmlformats.org/drawingml/2006/wordprocessingDrawing" xmlns:w10="urn:schemas-microsoft-com:office:word" xmlns:w="http://schemas.openxmlformats.org/wordprocessingml/2006/main" xmlns:w14="http://schemas.microsoft.com/office/word/2010/wordml" xmlns:w15="http://schemas.microsoft.com/office/word/2012/wordml" xmlns:wpg="http://schemas.microsoft.com/office/word/2010/wordprocessingGroup" xmlns:wpi="http://schemas.microsoft.com/office/word/2010/wordprocessingInk" xmlns:wne="http://schemas.microsoft.com/office/word/2006/wordml" xmlns:wps="http://schemas.microsoft.com/office/word/2010/wordprocessingShape" mc:Ignorable="w14 w15 wp14">
   <w:sdt>
     <w:sdtPr>
       <w:id w:val="900251426"/>
@@ -2138,7 +2012,7 @@
 </file>
 
 <file path=word/footnotes.xml><?xml version="1.0" encoding="utf-8"?>
-<w:footnotes xmlns:wpc="http://schemas.microsoft.com/office/word/2010/wordprocessingCanvas" xmlns:cx="http://schemas.microsoft.com/office/drawing/2014/chartex" xmlns:cx1="http://schemas.microsoft.com/office/drawing/2015/9/8/chartex" xmlns:cx2="http://schemas.microsoft.com/office/drawing/2015/10/21/chartex" xmlns:cx3="http://schemas.microsoft.com/office/drawing/2016/5/9/chartex" xmlns:cx4="http://schemas.microsoft.com/office/drawing/2016/5/10/chartex" xmlns:cx5="http://schemas.microsoft.com/office/drawing/2016/5/11/chartex" xmlns:cx6="http://schemas.microsoft.com/office/drawing/2016/5/12/chartex" xmlns:cx7="http://schemas.microsoft.com/office/drawing/2016/5/13/chartex" xmlns:cx8="http://schemas.microsoft.com/office/drawing/2016/5/14/chartex" xmlns:mc="http://schemas.openxmlformats.org/markup-compatibility/2006" xmlns:aink="http://schemas.microsoft.com/office/drawing/2016/ink" xmlns:am3d="http://schemas.microsoft.com/office/drawing/2017/model3d" xmlns:o="urn:schemas-microsoft-com:office:office" xmlns:r="http://schemas.openxmlformats.org/officeDocument/2006/relationships" xmlns:m="http://schemas.openxmlformats.org/officeDocument/2006/math" xmlns:v="urn:schemas-microsoft-com:vml" xmlns:wp14="http://schemas.microsoft.com/office/word/2010/wordprocessingDrawing" xmlns:wp="http://schemas.openxmlformats.org/drawingml/2006/wordprocessingDrawing" xmlns:w10="urn:schemas-microsoft-com:office:word" xmlns:w="http://schemas.openxmlformats.org/wordprocessingml/2006/main" xmlns:w14="http://schemas.microsoft.com/office/word/2010/wordml" xmlns:w15="http://schemas.microsoft.com/office/word/2012/wordml" xmlns:w16cid="http://schemas.microsoft.com/office/word/2016/wordml/cid" xmlns:w16se="http://schemas.microsoft.com/office/word/2015/wordml/symex" xmlns:wpg="http://schemas.microsoft.com/office/word/2010/wordprocessingGroup" xmlns:wpi="http://schemas.microsoft.com/office/word/2010/wordprocessingInk" xmlns:wne="http://schemas.microsoft.com/office/word/2006/wordml" xmlns:wps="http://schemas.microsoft.com/office/word/2010/wordprocessingShape" mc:Ignorable="w14 w15 w16se w16cid wp14">
+<w:footnotes xmlns:wpc="http://schemas.microsoft.com/office/word/2010/wordprocessingCanvas" xmlns:mc="http://schemas.openxmlformats.org/markup-compatibility/2006" xmlns:o="urn:schemas-microsoft-com:office:office" xmlns:r="http://schemas.openxmlformats.org/officeDocument/2006/relationships" xmlns:m="http://schemas.openxmlformats.org/officeDocument/2006/math" xmlns:v="urn:schemas-microsoft-com:vml" xmlns:wp14="http://schemas.microsoft.com/office/word/2010/wordprocessingDrawing" xmlns:wp="http://schemas.openxmlformats.org/drawingml/2006/wordprocessingDrawing" xmlns:w10="urn:schemas-microsoft-com:office:word" xmlns:w="http://schemas.openxmlformats.org/wordprocessingml/2006/main" xmlns:w14="http://schemas.microsoft.com/office/word/2010/wordml" xmlns:w15="http://schemas.microsoft.com/office/word/2012/wordml" xmlns:wpg="http://schemas.microsoft.com/office/word/2010/wordprocessingGroup" xmlns:wpi="http://schemas.microsoft.com/office/word/2010/wordprocessingInk" xmlns:wne="http://schemas.microsoft.com/office/word/2006/wordml" xmlns:wps="http://schemas.microsoft.com/office/word/2010/wordprocessingShape" mc:Ignorable="w14 w15 wp14">
   <w:footnote w:type="separator" w:id="-1">
     <w:p>
       <w:pPr>
@@ -2163,7 +2037,7 @@
 </file>
 
 <file path=word/styles.xml><?xml version="1.0" encoding="utf-8"?>
-<w:styles xmlns:mc="http://schemas.openxmlformats.org/markup-compatibility/2006" xmlns:r="http://schemas.openxmlformats.org/officeDocument/2006/relationships" xmlns:w="http://schemas.openxmlformats.org/wordprocessingml/2006/main" xmlns:w14="http://schemas.microsoft.com/office/word/2010/wordml" xmlns:w15="http://schemas.microsoft.com/office/word/2012/wordml" xmlns:w16cid="http://schemas.microsoft.com/office/word/2016/wordml/cid" xmlns:w16se="http://schemas.microsoft.com/office/word/2015/wordml/symex" mc:Ignorable="w14 w15 w16se w16cid">
+<w:styles xmlns:mc="http://schemas.openxmlformats.org/markup-compatibility/2006" xmlns:r="http://schemas.openxmlformats.org/officeDocument/2006/relationships" xmlns:w="http://schemas.openxmlformats.org/wordprocessingml/2006/main" xmlns:w14="http://schemas.microsoft.com/office/word/2010/wordml" xmlns:w15="http://schemas.microsoft.com/office/word/2012/wordml" mc:Ignorable="w14 w15">
   <w:docDefaults>
     <w:rPrDefault>
       <w:rPr>
@@ -2179,7 +2053,7 @@
       </w:pPr>
     </w:pPrDefault>
   </w:docDefaults>
-  <w:latentStyles w:defLockedState="0" w:defUIPriority="99" w:defSemiHidden="0" w:defUnhideWhenUsed="0" w:defQFormat="0" w:count="375">
+  <w:latentStyles w:defLockedState="0" w:defUIPriority="99" w:defSemiHidden="0" w:defUnhideWhenUsed="0" w:defQFormat="0" w:count="371">
     <w:lsdException w:name="Normal" w:uiPriority="0" w:qFormat="1"/>
     <w:lsdException w:name="heading 1" w:uiPriority="9" w:qFormat="1"/>
     <w:lsdException w:name="heading 2" w:semiHidden="1" w:uiPriority="9" w:unhideWhenUsed="1" w:qFormat="1"/>
@@ -2285,6 +2159,7 @@
     <w:lsdException w:name="HTML Sample" w:semiHidden="1" w:unhideWhenUsed="1"/>
     <w:lsdException w:name="HTML Typewriter" w:semiHidden="1" w:unhideWhenUsed="1"/>
     <w:lsdException w:name="HTML Variable" w:semiHidden="1" w:unhideWhenUsed="1"/>
+    <w:lsdException w:name="Normal Table" w:semiHidden="1" w:unhideWhenUsed="1"/>
     <w:lsdException w:name="annotation subject" w:semiHidden="1" w:unhideWhenUsed="1"/>
     <w:lsdException w:name="No List" w:semiHidden="1" w:unhideWhenUsed="1"/>
     <w:lsdException w:name="Outline List 1" w:semiHidden="1" w:unhideWhenUsed="1"/>
@@ -2328,8 +2203,10 @@
     <w:lsdException w:name="Table Elegant" w:semiHidden="1" w:unhideWhenUsed="1"/>
     <w:lsdException w:name="Table Professional" w:semiHidden="1" w:unhideWhenUsed="1"/>
     <w:lsdException w:name="Table Subtle 1" w:semiHidden="1" w:unhideWhenUsed="1"/>
+    <w:lsdException w:name="Table Subtle 2" w:semiHidden="1" w:unhideWhenUsed="1"/>
     <w:lsdException w:name="Table Web 1" w:semiHidden="1" w:unhideWhenUsed="1"/>
     <w:lsdException w:name="Table Web 2" w:semiHidden="1" w:unhideWhenUsed="1"/>
+    <w:lsdException w:name="Table Web 3" w:semiHidden="1" w:unhideWhenUsed="1"/>
     <w:lsdException w:name="Balloon Text" w:semiHidden="1" w:unhideWhenUsed="1"/>
     <w:lsdException w:name="Table Grid" w:uiPriority="39"/>
     <w:lsdException w:name="Table Theme" w:semiHidden="1" w:unhideWhenUsed="1"/>
@@ -2548,10 +2425,6 @@
     <w:lsdException w:name="List Table 5 Dark Accent 6" w:uiPriority="50"/>
     <w:lsdException w:name="List Table 6 Colorful Accent 6" w:uiPriority="51"/>
     <w:lsdException w:name="List Table 7 Colorful Accent 6" w:uiPriority="52"/>
-    <w:lsdException w:name="Mention" w:semiHidden="1" w:unhideWhenUsed="1"/>
-    <w:lsdException w:name="Smart Hyperlink" w:semiHidden="1" w:unhideWhenUsed="1"/>
-    <w:lsdException w:name="Hashtag" w:semiHidden="1" w:unhideWhenUsed="1"/>
-    <w:lsdException w:name="Unresolved Mention" w:semiHidden="1" w:unhideWhenUsed="1"/>
   </w:latentStyles>
   <w:style w:type="paragraph" w:default="1" w:styleId="Normal">
     <w:name w:val="Normal"/>
@@ -2683,7 +2556,7 @@
       <w:szCs w:val="26"/>
     </w:rPr>
   </w:style>
-  <w:style w:type="paragraph" w:styleId="TtuloTDC">
+  <w:style w:type="paragraph" w:styleId="TtulodeTDC">
     <w:name w:val="TOC Heading"/>
     <w:basedOn w:val="Ttulo1"/>
     <w:next w:val="Normal"/>
@@ -3254,7 +3127,7 @@
 </file>
 
 <file path=customXml/itemProps1.xml><?xml version="1.0" encoding="utf-8"?>
-<ds:datastoreItem xmlns:ds="http://schemas.openxmlformats.org/officeDocument/2006/customXml" ds:itemID="{EB37C762-6BAA-4BE0-A814-57CC8C6E825B}">
+<ds:datastoreItem xmlns:ds="http://schemas.openxmlformats.org/officeDocument/2006/customXml" ds:itemID="{7441C410-4FA0-4312-8B0E-A3BCD08715CF}">
   <ds:schemaRefs>
     <ds:schemaRef ds:uri="http://schemas.openxmlformats.org/officeDocument/2006/bibliography"/>
   </ds:schemaRefs>

</xml_diff>